<commit_message>
Up date EX 4/8
</commit_message>
<xml_diff>
--- a/Requirements/Database/EX1.docx
+++ b/Requirements/Database/EX1.docx
@@ -17,6 +17,140 @@
         </w:rPr>
         <w:t>EX1:</w:t>
       </w:r>
+    </w:p>
+    <w:p>
+      <w:pPr>
+        <w:pStyle w:val="ListParagraph"/>
+        <w:numPr>
+          <w:ilvl w:val="0"/>
+          <w:numId w:val="2"/>
+        </w:numPr>
+      </w:pPr>
+      <w:r>
+        <w:t>Cài đặt sql server trên máy</w:t>
+      </w:r>
+    </w:p>
+    <w:p>
+      <w:pPr>
+        <w:pStyle w:val="ListParagraph"/>
+        <w:numPr>
+          <w:ilvl w:val="0"/>
+          <w:numId w:val="2"/>
+        </w:numPr>
+      </w:pPr>
+      <w:r>
+        <w:t>Đăng nhập vào sqlserver sử dụng sqlserver managemant studio</w:t>
+      </w:r>
+    </w:p>
+    <w:p>
+      <w:pPr>
+        <w:pStyle w:val="ListParagraph"/>
+        <w:numPr>
+          <w:ilvl w:val="0"/>
+          <w:numId w:val="2"/>
+        </w:numPr>
+      </w:pPr>
+      <w:r>
+        <w:t>Sử dụng query thực hiện các yêu cầu sau:</w:t>
+      </w:r>
+    </w:p>
+    <w:p>
+      <w:pPr>
+        <w:pStyle w:val="ListParagraph"/>
+        <w:numPr>
+          <w:ilvl w:val="1"/>
+          <w:numId w:val="2"/>
+        </w:numPr>
+      </w:pPr>
+      <w:r>
+        <w:t>Tạo database db đặt tên là DB_NEWS</w:t>
+      </w:r>
+    </w:p>
+    <w:p>
+      <w:pPr>
+        <w:pStyle w:val="ListParagraph"/>
+        <w:numPr>
+          <w:ilvl w:val="2"/>
+          <w:numId w:val="2"/>
+        </w:numPr>
+      </w:pPr>
+      <w:r>
+        <w:t>Thiết lập kích thước min 5mb max 50mb</w:t>
+      </w:r>
+    </w:p>
+    <w:p>
+      <w:pPr>
+        <w:pStyle w:val="ListParagraph"/>
+        <w:numPr>
+          <w:ilvl w:val="2"/>
+          <w:numId w:val="2"/>
+        </w:numPr>
+      </w:pPr>
+      <w:r>
+        <w:t>Database tự động tăng kích thước mỗi lần lên 5mb</w:t>
+      </w:r>
+      <w:r>
+        <w:tab/>
+      </w:r>
+    </w:p>
+    <w:p>
+      <w:pPr>
+        <w:pStyle w:val="ListParagraph"/>
+        <w:numPr>
+          <w:ilvl w:val="1"/>
+          <w:numId w:val="2"/>
+        </w:numPr>
+      </w:pPr>
+      <w:r>
+        <w:t>Tạo bảng Thanhvien(id (int , auto_increment), taikhoan vchar(255), matkhau varchar(255))</w:t>
+      </w:r>
+    </w:p>
+    <w:p>
+      <w:pPr>
+        <w:pStyle w:val="ListParagraph"/>
+        <w:numPr>
+          <w:ilvl w:val="1"/>
+          <w:numId w:val="2"/>
+        </w:numPr>
+      </w:pPr>
+      <w:r>
+        <w:t>Tạo bảng Dm_baiviet(id (int, auto_increment), ten_dm varchar(255))</w:t>
+      </w:r>
+    </w:p>
+    <w:p>
+      <w:pPr>
+        <w:pStyle w:val="ListParagraph"/>
+        <w:numPr>
+          <w:ilvl w:val="1"/>
+          <w:numId w:val="2"/>
+        </w:numPr>
+      </w:pPr>
+      <w:r>
+        <w:t>Tạo bảng Baiviet( id (int, aut_increment), tieude vchar(255), noidung(text), hinhanh(text), id_dm(int)</w:t>
+      </w:r>
+    </w:p>
+    <w:p>
+      <w:pPr>
+        <w:pStyle w:val="ListParagraph"/>
+        <w:numPr>
+          <w:ilvl w:val="1"/>
+          <w:numId w:val="2"/>
+        </w:numPr>
+      </w:pPr>
+      <w:r>
+        <w:t>Các bảng có trường id là primary key, thiết lập khóa chính, khóa ngoại cho các bảng</w:t>
+      </w:r>
+    </w:p>
+    <w:p>
+      <w:pPr>
+        <w:ind w:left="720"/>
+      </w:pPr>
+      <w:r>
+        <w:t>Update</w:t>
+      </w:r>
+      <w:r>
+        <w:t xml:space="preserve"> (4/8)</w:t>
+      </w:r>
       <w:bookmarkStart w:id="0" w:name="_GoBack"/>
       <w:bookmarkEnd w:id="0"/>
     </w:p>
@@ -28,188 +162,8 @@
           <w:numId w:val="2"/>
         </w:numPr>
       </w:pPr>
-      <w:proofErr w:type="spellStart"/>
-      <w:r>
-        <w:t>Cài</w:t>
-      </w:r>
-      <w:proofErr w:type="spellEnd"/>
-      <w:r>
-        <w:t xml:space="preserve"> </w:t>
-      </w:r>
-      <w:proofErr w:type="spellStart"/>
-      <w:r>
-        <w:t>đặt</w:t>
-      </w:r>
-      <w:proofErr w:type="spellEnd"/>
-      <w:r>
-        <w:t xml:space="preserve"> </w:t>
-      </w:r>
-      <w:proofErr w:type="spellStart"/>
-      <w:r>
-        <w:t>sql</w:t>
-      </w:r>
-      <w:proofErr w:type="spellEnd"/>
-      <w:r>
-        <w:t xml:space="preserve"> server </w:t>
-      </w:r>
-      <w:proofErr w:type="spellStart"/>
-      <w:r>
-        <w:t>trên</w:t>
-      </w:r>
-      <w:proofErr w:type="spellEnd"/>
-      <w:r>
-        <w:t xml:space="preserve"> </w:t>
-      </w:r>
-      <w:proofErr w:type="spellStart"/>
-      <w:r>
-        <w:t>máy</w:t>
-      </w:r>
-      <w:proofErr w:type="spellEnd"/>
-    </w:p>
-    <w:p>
-      <w:pPr>
-        <w:pStyle w:val="ListParagraph"/>
-        <w:numPr>
-          <w:ilvl w:val="0"/>
-          <w:numId w:val="2"/>
-        </w:numPr>
-      </w:pPr>
-      <w:proofErr w:type="spellStart"/>
-      <w:r>
-        <w:t>Đăng</w:t>
-      </w:r>
-      <w:proofErr w:type="spellEnd"/>
-      <w:r>
-        <w:t xml:space="preserve"> </w:t>
-      </w:r>
-      <w:proofErr w:type="spellStart"/>
-      <w:r>
-        <w:t>nhập</w:t>
-      </w:r>
-      <w:proofErr w:type="spellEnd"/>
-      <w:r>
-        <w:t xml:space="preserve"> </w:t>
-      </w:r>
-      <w:proofErr w:type="spellStart"/>
-      <w:r>
-        <w:t>vào</w:t>
-      </w:r>
-      <w:proofErr w:type="spellEnd"/>
-      <w:r>
-        <w:t xml:space="preserve"> </w:t>
-      </w:r>
-      <w:proofErr w:type="spellStart"/>
-      <w:r>
-        <w:t>sqlserver</w:t>
-      </w:r>
-      <w:proofErr w:type="spellEnd"/>
-      <w:r>
-        <w:t xml:space="preserve"> </w:t>
-      </w:r>
-      <w:proofErr w:type="spellStart"/>
-      <w:r>
-        <w:t>sư</w:t>
-      </w:r>
-      <w:proofErr w:type="spellEnd"/>
-      <w:r>
-        <w:t xml:space="preserve">̉ </w:t>
-      </w:r>
-      <w:proofErr w:type="spellStart"/>
-      <w:r>
-        <w:t>dụng</w:t>
-      </w:r>
-      <w:proofErr w:type="spellEnd"/>
-      <w:r>
-        <w:t xml:space="preserve"> </w:t>
-      </w:r>
-      <w:proofErr w:type="spellStart"/>
-      <w:r>
-        <w:t>sqlserver</w:t>
-      </w:r>
-      <w:proofErr w:type="spellEnd"/>
-      <w:r>
-        <w:t xml:space="preserve"> </w:t>
-      </w:r>
-      <w:proofErr w:type="spellStart"/>
-      <w:r>
-        <w:t>managemant</w:t>
-      </w:r>
-      <w:proofErr w:type="spellEnd"/>
-      <w:r>
-        <w:t xml:space="preserve"> studio</w:t>
-      </w:r>
-    </w:p>
-    <w:p>
-      <w:pPr>
-        <w:pStyle w:val="ListParagraph"/>
-        <w:numPr>
-          <w:ilvl w:val="0"/>
-          <w:numId w:val="2"/>
-        </w:numPr>
-      </w:pPr>
-      <w:proofErr w:type="spellStart"/>
-      <w:r>
-        <w:t>Sư</w:t>
-      </w:r>
-      <w:proofErr w:type="spellEnd"/>
-      <w:r>
-        <w:t xml:space="preserve">̉ </w:t>
-      </w:r>
-      <w:proofErr w:type="spellStart"/>
-      <w:r>
-        <w:t>dụng</w:t>
-      </w:r>
-      <w:proofErr w:type="spellEnd"/>
-      <w:r>
-        <w:t xml:space="preserve"> query </w:t>
-      </w:r>
-      <w:proofErr w:type="spellStart"/>
-      <w:r>
-        <w:t>thực</w:t>
-      </w:r>
-      <w:proofErr w:type="spellEnd"/>
-      <w:r>
-        <w:t xml:space="preserve"> </w:t>
-      </w:r>
-      <w:proofErr w:type="spellStart"/>
-      <w:r>
-        <w:t>hiện</w:t>
-      </w:r>
-      <w:proofErr w:type="spellEnd"/>
-      <w:r>
-        <w:t xml:space="preserve"> </w:t>
-      </w:r>
-      <w:proofErr w:type="spellStart"/>
-      <w:r>
-        <w:t>các</w:t>
-      </w:r>
-      <w:proofErr w:type="spellEnd"/>
-      <w:r>
-        <w:t xml:space="preserve"> </w:t>
-      </w:r>
-      <w:proofErr w:type="spellStart"/>
-      <w:r>
-        <w:t>yêu</w:t>
-      </w:r>
-      <w:proofErr w:type="spellEnd"/>
-      <w:r>
-        <w:t xml:space="preserve"> </w:t>
-      </w:r>
-      <w:proofErr w:type="spellStart"/>
-      <w:r>
-        <w:t>cầu</w:t>
-      </w:r>
-      <w:proofErr w:type="spellEnd"/>
-      <w:r>
-        <w:t xml:space="preserve"> </w:t>
-      </w:r>
-      <w:proofErr w:type="spellStart"/>
-      <w:r>
-        <w:t>sau</w:t>
-      </w:r>
-      <w:proofErr w:type="spellEnd"/>
-      <w:r>
-        <w:t>:</w:t>
+      <w:r>
+        <w:t>Sử dụng csdl đã tạo, thực hiện các yêu cầu:</w:t>
       </w:r>
     </w:p>
     <w:p>
@@ -220,157 +174,8 @@
           <w:numId w:val="2"/>
         </w:numPr>
       </w:pPr>
-      <w:proofErr w:type="spellStart"/>
-      <w:r>
-        <w:t>Tạo</w:t>
-      </w:r>
-      <w:proofErr w:type="spellEnd"/>
-      <w:r>
-        <w:t xml:space="preserve"> database </w:t>
-      </w:r>
-      <w:proofErr w:type="spellStart"/>
-      <w:r>
-        <w:t>db</w:t>
-      </w:r>
-      <w:proofErr w:type="spellEnd"/>
-      <w:r>
-        <w:t xml:space="preserve"> </w:t>
-      </w:r>
-      <w:proofErr w:type="spellStart"/>
-      <w:r>
-        <w:t>đặt</w:t>
-      </w:r>
-      <w:proofErr w:type="spellEnd"/>
-      <w:r>
-        <w:t xml:space="preserve"> </w:t>
-      </w:r>
-      <w:proofErr w:type="spellStart"/>
-      <w:r>
-        <w:t>tên</w:t>
-      </w:r>
-      <w:proofErr w:type="spellEnd"/>
-      <w:r>
-        <w:t xml:space="preserve"> là DB_NEWS</w:t>
-      </w:r>
-    </w:p>
-    <w:p>
-      <w:pPr>
-        <w:pStyle w:val="ListParagraph"/>
-        <w:numPr>
-          <w:ilvl w:val="2"/>
-          <w:numId w:val="2"/>
-        </w:numPr>
-      </w:pPr>
-      <w:proofErr w:type="spellStart"/>
-      <w:r>
-        <w:t>Thiết</w:t>
-      </w:r>
-      <w:proofErr w:type="spellEnd"/>
-      <w:r>
-        <w:t xml:space="preserve"> </w:t>
-      </w:r>
-      <w:proofErr w:type="spellStart"/>
-      <w:r>
-        <w:t>lập</w:t>
-      </w:r>
-      <w:proofErr w:type="spellEnd"/>
-      <w:r>
-        <w:t xml:space="preserve"> </w:t>
-      </w:r>
-      <w:proofErr w:type="spellStart"/>
-      <w:r>
-        <w:t>kích</w:t>
-      </w:r>
-      <w:proofErr w:type="spellEnd"/>
-      <w:r>
-        <w:t xml:space="preserve"> </w:t>
-      </w:r>
-      <w:proofErr w:type="spellStart"/>
-      <w:r>
-        <w:t>thước</w:t>
-      </w:r>
-      <w:proofErr w:type="spellEnd"/>
-      <w:r>
-        <w:t xml:space="preserve"> min 5mb max 50mb</w:t>
-      </w:r>
-    </w:p>
-    <w:p>
-      <w:pPr>
-        <w:pStyle w:val="ListParagraph"/>
-        <w:numPr>
-          <w:ilvl w:val="2"/>
-          <w:numId w:val="2"/>
-        </w:numPr>
-      </w:pPr>
-      <w:r>
-        <w:t xml:space="preserve">Database </w:t>
-      </w:r>
-      <w:proofErr w:type="spellStart"/>
-      <w:r>
-        <w:t>tư</w:t>
-      </w:r>
-      <w:proofErr w:type="spellEnd"/>
-      <w:r>
-        <w:t xml:space="preserve">̣ </w:t>
-      </w:r>
-      <w:proofErr w:type="spellStart"/>
-      <w:r>
-        <w:t>động</w:t>
-      </w:r>
-      <w:proofErr w:type="spellEnd"/>
-      <w:r>
-        <w:t xml:space="preserve"> </w:t>
-      </w:r>
-      <w:proofErr w:type="spellStart"/>
-      <w:r>
-        <w:t>tăng</w:t>
-      </w:r>
-      <w:proofErr w:type="spellEnd"/>
-      <w:r>
-        <w:t xml:space="preserve"> </w:t>
-      </w:r>
-      <w:proofErr w:type="spellStart"/>
-      <w:r>
-        <w:t>kích</w:t>
-      </w:r>
-      <w:proofErr w:type="spellEnd"/>
-      <w:r>
-        <w:t xml:space="preserve"> </w:t>
-      </w:r>
-      <w:proofErr w:type="spellStart"/>
-      <w:r>
-        <w:t>thước</w:t>
-      </w:r>
-      <w:proofErr w:type="spellEnd"/>
-      <w:r>
-        <w:t xml:space="preserve"> </w:t>
-      </w:r>
-      <w:proofErr w:type="spellStart"/>
-      <w:r>
-        <w:t>mỗi</w:t>
-      </w:r>
-      <w:proofErr w:type="spellEnd"/>
-      <w:r>
-        <w:t xml:space="preserve"> </w:t>
-      </w:r>
-      <w:proofErr w:type="spellStart"/>
-      <w:r>
-        <w:t>lần</w:t>
-      </w:r>
-      <w:proofErr w:type="spellEnd"/>
-      <w:r>
-        <w:t xml:space="preserve"> </w:t>
-      </w:r>
-      <w:proofErr w:type="spellStart"/>
-      <w:r>
-        <w:t>lên</w:t>
-      </w:r>
-      <w:proofErr w:type="spellEnd"/>
-      <w:r>
-        <w:t xml:space="preserve"> 5mb</w:t>
-      </w:r>
-      <w:r>
-        <w:tab/>
+      <w:r>
+        <w:t>Insert dữ liệu cho các bảng, mỗi bản 30 record dữ liệu</w:t>
       </w:r>
     </w:p>
     <w:p>
@@ -381,80 +186,8 @@
           <w:numId w:val="2"/>
         </w:numPr>
       </w:pPr>
-      <w:proofErr w:type="spellStart"/>
-      <w:r>
-        <w:t>Tạo</w:t>
-      </w:r>
-      <w:proofErr w:type="spellEnd"/>
-      <w:r>
-        <w:t xml:space="preserve"> </w:t>
-      </w:r>
-      <w:proofErr w:type="spellStart"/>
-      <w:r>
-        <w:t>bảng</w:t>
-      </w:r>
-      <w:proofErr w:type="spellEnd"/>
-      <w:r>
-        <w:t xml:space="preserve"> </w:t>
-      </w:r>
-      <w:proofErr w:type="spellStart"/>
-      <w:r>
-        <w:t>Thanhvien</w:t>
-      </w:r>
-      <w:proofErr w:type="spellEnd"/>
-      <w:r>
-        <w:t>(</w:t>
-      </w:r>
-      <w:r>
-        <w:t>id (</w:t>
-      </w:r>
-      <w:proofErr w:type="spellStart"/>
-      <w:r>
-        <w:t>int</w:t>
-      </w:r>
-      <w:proofErr w:type="spellEnd"/>
-      <w:r>
-        <w:t xml:space="preserve"> (10), </w:t>
-      </w:r>
-      <w:proofErr w:type="spellStart"/>
-      <w:r>
-        <w:t>auto_increment</w:t>
-      </w:r>
-      <w:proofErr w:type="spellEnd"/>
-      <w:r>
-        <w:t xml:space="preserve">), </w:t>
-      </w:r>
-      <w:proofErr w:type="spellStart"/>
-      <w:r>
-        <w:t>taikhoan</w:t>
-      </w:r>
-      <w:proofErr w:type="spellEnd"/>
-      <w:r>
-        <w:t xml:space="preserve"> </w:t>
-      </w:r>
-      <w:proofErr w:type="spellStart"/>
-      <w:r>
-        <w:t>vchar</w:t>
-      </w:r>
-      <w:proofErr w:type="spellEnd"/>
-      <w:r>
-        <w:t xml:space="preserve">(255), </w:t>
-      </w:r>
-      <w:proofErr w:type="spellStart"/>
-      <w:r>
-        <w:t>matkhau</w:t>
-      </w:r>
-      <w:proofErr w:type="spellEnd"/>
-      <w:r>
-        <w:t xml:space="preserve"> </w:t>
-      </w:r>
-      <w:proofErr w:type="spellStart"/>
-      <w:r>
-        <w:t>varchar</w:t>
-      </w:r>
-      <w:proofErr w:type="spellEnd"/>
-      <w:r>
-        <w:t>(255))</w:t>
+      <w:r>
+        <w:t>Đổi tên bảng Thanhvien thành bảng User</w:t>
       </w:r>
     </w:p>
     <w:p>
@@ -465,61 +198,14 @@
           <w:numId w:val="2"/>
         </w:numPr>
       </w:pPr>
-      <w:proofErr w:type="spellStart"/>
-      <w:r>
-        <w:t>Tạo</w:t>
-      </w:r>
-      <w:proofErr w:type="spellEnd"/>
-      <w:r>
-        <w:t xml:space="preserve"> </w:t>
-      </w:r>
-      <w:proofErr w:type="spellStart"/>
-      <w:r>
-        <w:t>bảng</w:t>
-      </w:r>
-      <w:proofErr w:type="spellEnd"/>
-      <w:r>
-        <w:t xml:space="preserve"> </w:t>
-      </w:r>
-      <w:proofErr w:type="spellStart"/>
-      <w:r>
-        <w:t>Dm_baiviet</w:t>
-      </w:r>
-      <w:proofErr w:type="spellEnd"/>
-      <w:r>
-        <w:t>(id (</w:t>
-      </w:r>
-      <w:proofErr w:type="spellStart"/>
-      <w:r>
-        <w:t>int</w:t>
-      </w:r>
-      <w:proofErr w:type="spellEnd"/>
-      <w:r>
-        <w:t xml:space="preserve"> (10), </w:t>
-      </w:r>
-      <w:proofErr w:type="spellStart"/>
-      <w:r>
-        <w:t>auto_increment</w:t>
-      </w:r>
-      <w:proofErr w:type="spellEnd"/>
-      <w:r>
-        <w:t xml:space="preserve">), </w:t>
-      </w:r>
-      <w:proofErr w:type="spellStart"/>
-      <w:r>
-        <w:t>ten_dm</w:t>
-      </w:r>
-      <w:proofErr w:type="spellEnd"/>
-      <w:r>
-        <w:t xml:space="preserve"> </w:t>
-      </w:r>
-      <w:proofErr w:type="spellStart"/>
-      <w:r>
-        <w:t>varchar</w:t>
-      </w:r>
-      <w:proofErr w:type="spellEnd"/>
-      <w:r>
-        <w:t>(255))</w:t>
+      <w:r>
+        <w:t xml:space="preserve">Chèn thêm cột </w:t>
+      </w:r>
+      <w:r>
+        <w:t>gender</w:t>
+      </w:r>
+      <w:r>
+        <w:t>, email, phone, birthday, country cho bảng User</w:t>
       </w:r>
     </w:p>
     <w:p>
@@ -530,93 +216,8 @@
           <w:numId w:val="2"/>
         </w:numPr>
       </w:pPr>
-      <w:proofErr w:type="spellStart"/>
-      <w:r>
-        <w:t>Tạo</w:t>
-      </w:r>
-      <w:proofErr w:type="spellEnd"/>
-      <w:r>
-        <w:t xml:space="preserve"> </w:t>
-      </w:r>
-      <w:proofErr w:type="spellStart"/>
-      <w:r>
-        <w:t>bảng</w:t>
-      </w:r>
-      <w:proofErr w:type="spellEnd"/>
-      <w:r>
-        <w:t xml:space="preserve"> </w:t>
-      </w:r>
-      <w:proofErr w:type="spellStart"/>
-      <w:r>
-        <w:t>Baiviet</w:t>
-      </w:r>
-      <w:proofErr w:type="spellEnd"/>
-      <w:r>
-        <w:t>( id (</w:t>
-      </w:r>
-      <w:proofErr w:type="spellStart"/>
-      <w:r>
-        <w:t>int</w:t>
-      </w:r>
-      <w:proofErr w:type="spellEnd"/>
-      <w:r>
-        <w:t xml:space="preserve"> (10), </w:t>
-      </w:r>
-      <w:proofErr w:type="spellStart"/>
-      <w:r>
-        <w:t>aut_increment</w:t>
-      </w:r>
-      <w:proofErr w:type="spellEnd"/>
-      <w:r>
-        <w:t xml:space="preserve">), </w:t>
-      </w:r>
-      <w:proofErr w:type="spellStart"/>
-      <w:r>
-        <w:t>tieude</w:t>
-      </w:r>
-      <w:proofErr w:type="spellEnd"/>
-      <w:r>
-        <w:t xml:space="preserve"> </w:t>
-      </w:r>
-      <w:proofErr w:type="spellStart"/>
-      <w:r>
-        <w:t>vchar</w:t>
-      </w:r>
-      <w:proofErr w:type="spellEnd"/>
-      <w:r>
-        <w:t xml:space="preserve">(255), </w:t>
-      </w:r>
-      <w:proofErr w:type="spellStart"/>
-      <w:r>
-        <w:t>noidung</w:t>
-      </w:r>
-      <w:proofErr w:type="spellEnd"/>
-      <w:r>
-        <w:t xml:space="preserve">(text), </w:t>
-      </w:r>
-      <w:proofErr w:type="spellStart"/>
-      <w:r>
-        <w:t>hinhanh</w:t>
-      </w:r>
-      <w:proofErr w:type="spellEnd"/>
-      <w:r>
-        <w:t xml:space="preserve">(text), </w:t>
-      </w:r>
-      <w:proofErr w:type="spellStart"/>
-      <w:r>
-        <w:t>id_dm</w:t>
-      </w:r>
-      <w:proofErr w:type="spellEnd"/>
-      <w:r>
-        <w:t>(</w:t>
-      </w:r>
-      <w:proofErr w:type="spellStart"/>
-      <w:r>
-        <w:t>int</w:t>
-      </w:r>
-      <w:proofErr w:type="spellEnd"/>
-      <w:r>
-        <w:t xml:space="preserve"> (10))</w:t>
+      <w:r>
+        <w:t>Thêm dữ liệu cho các cột mới tạo</w:t>
       </w:r>
     </w:p>
     <w:p>
@@ -627,99 +228,9 @@
           <w:numId w:val="2"/>
         </w:numPr>
       </w:pPr>
-      <w:proofErr w:type="spellStart"/>
-      <w:r>
-        <w:t>Các</w:t>
-      </w:r>
-      <w:proofErr w:type="spellEnd"/>
-      <w:r>
-        <w:t xml:space="preserve"> </w:t>
-      </w:r>
-      <w:proofErr w:type="spellStart"/>
-      <w:r>
-        <w:t>bảng</w:t>
-      </w:r>
-      <w:proofErr w:type="spellEnd"/>
-      <w:r>
-        <w:t xml:space="preserve"> có </w:t>
-      </w:r>
-      <w:proofErr w:type="spellStart"/>
-      <w:r>
-        <w:t>trường</w:t>
-      </w:r>
-      <w:proofErr w:type="spellEnd"/>
-      <w:r>
-        <w:t xml:space="preserve"> id là primary key, </w:t>
-      </w:r>
-      <w:proofErr w:type="spellStart"/>
-      <w:r>
-        <w:t>thiết</w:t>
-      </w:r>
-      <w:proofErr w:type="spellEnd"/>
-      <w:r>
-        <w:t xml:space="preserve"> </w:t>
-      </w:r>
-      <w:proofErr w:type="spellStart"/>
-      <w:r>
-        <w:t>lập</w:t>
-      </w:r>
-      <w:proofErr w:type="spellEnd"/>
-      <w:r>
-        <w:t xml:space="preserve"> </w:t>
-      </w:r>
-      <w:proofErr w:type="spellStart"/>
-      <w:r>
-        <w:t>khóa</w:t>
-      </w:r>
-      <w:proofErr w:type="spellEnd"/>
-      <w:r>
-        <w:t xml:space="preserve"> </w:t>
-      </w:r>
-      <w:proofErr w:type="spellStart"/>
-      <w:r>
-        <w:t>chính</w:t>
-      </w:r>
-      <w:proofErr w:type="spellEnd"/>
-      <w:r>
-        <w:t xml:space="preserve">, </w:t>
-      </w:r>
-      <w:proofErr w:type="spellStart"/>
-      <w:r>
-        <w:t>khóa</w:t>
-      </w:r>
-      <w:proofErr w:type="spellEnd"/>
-      <w:r>
-        <w:t xml:space="preserve"> </w:t>
-      </w:r>
-      <w:proofErr w:type="spellStart"/>
-      <w:r>
-        <w:t>ngoại</w:t>
-      </w:r>
-      <w:proofErr w:type="spellEnd"/>
-      <w:r>
-        <w:t xml:space="preserve"> </w:t>
-      </w:r>
-      <w:proofErr w:type="spellStart"/>
-      <w:r>
-        <w:t>cho</w:t>
-      </w:r>
-      <w:proofErr w:type="spellEnd"/>
-      <w:r>
-        <w:t xml:space="preserve"> </w:t>
-      </w:r>
-      <w:proofErr w:type="spellStart"/>
-      <w:r>
-        <w:t>các</w:t>
-      </w:r>
-      <w:proofErr w:type="spellEnd"/>
-      <w:r>
-        <w:t xml:space="preserve"> </w:t>
-      </w:r>
-      <w:proofErr w:type="spellStart"/>
-      <w:r>
-        <w:t>bảng</w:t>
-      </w:r>
-      <w:proofErr w:type="spellEnd"/>
+      <w:r>
+        <w:t>Tìm danh mục Thể Thao trong bảng danh mục và xóa bỏ danh mục đó</w:t>
+      </w:r>
     </w:p>
     <w:p>
       <w:pPr>
@@ -727,6 +238,7 @@
         <w:ind w:left="1440"/>
       </w:pPr>
     </w:p>
+    <w:p/>
     <w:sectPr>
       <w:pgSz w:w="12240" w:h="15840"/>
       <w:pgMar w:top="1440" w:right="1440" w:bottom="1440" w:left="1440" w:header="720" w:footer="720" w:gutter="0"/>
@@ -1181,6 +693,7 @@
   <w:style w:type="paragraph" w:default="1" w:styleId="Normal">
     <w:name w:val="Normal"/>
     <w:qFormat/>
+    <w:rsid w:val="00B1274C"/>
   </w:style>
   <w:style w:type="character" w:default="1" w:styleId="DefaultParagraphFont">
     <w:name w:val="Default Paragraph Font"/>
@@ -1426,6 +939,7 @@
   <w:style w:type="paragraph" w:default="1" w:styleId="Normal">
     <w:name w:val="Normal"/>
     <w:qFormat/>
+    <w:rsid w:val="00B1274C"/>
   </w:style>
   <w:style w:type="character" w:default="1" w:styleId="DefaultParagraphFont">
     <w:name w:val="Default Paragraph Font"/>

</xml_diff>

<commit_message>
Update database requirement: EX2
</commit_message>
<xml_diff>
--- a/Requirements/Database/EX1.docx
+++ b/Requirements/Database/EX1.docx
@@ -26,9 +26,43 @@
           <w:numId w:val="2"/>
         </w:numPr>
       </w:pPr>
-      <w:r>
-        <w:t>Cài đặt sql server trên máy</w:t>
-      </w:r>
+      <w:proofErr w:type="spellStart"/>
+      <w:r>
+        <w:t>Cài</w:t>
+      </w:r>
+      <w:proofErr w:type="spellEnd"/>
+      <w:r>
+        <w:t xml:space="preserve"> </w:t>
+      </w:r>
+      <w:proofErr w:type="spellStart"/>
+      <w:r>
+        <w:t>đặt</w:t>
+      </w:r>
+      <w:proofErr w:type="spellEnd"/>
+      <w:r>
+        <w:t xml:space="preserve"> </w:t>
+      </w:r>
+      <w:proofErr w:type="spellStart"/>
+      <w:r>
+        <w:t>sql</w:t>
+      </w:r>
+      <w:proofErr w:type="spellEnd"/>
+      <w:r>
+        <w:t xml:space="preserve"> server </w:t>
+      </w:r>
+      <w:proofErr w:type="spellStart"/>
+      <w:r>
+        <w:t>trên</w:t>
+      </w:r>
+      <w:proofErr w:type="spellEnd"/>
+      <w:r>
+        <w:t xml:space="preserve"> </w:t>
+      </w:r>
+      <w:proofErr w:type="spellStart"/>
+      <w:r>
+        <w:t>máy</w:t>
+      </w:r>
+      <w:proofErr w:type="spellEnd"/>
     </w:p>
     <w:p>
       <w:pPr>
@@ -38,8 +72,69 @@
           <w:numId w:val="2"/>
         </w:numPr>
       </w:pPr>
-      <w:r>
-        <w:t>Đăng nhập vào sqlserver sử dụng sqlserver managemant studio</w:t>
+      <w:proofErr w:type="spellStart"/>
+      <w:r>
+        <w:t>Đăng</w:t>
+      </w:r>
+      <w:proofErr w:type="spellEnd"/>
+      <w:r>
+        <w:t xml:space="preserve"> </w:t>
+      </w:r>
+      <w:proofErr w:type="spellStart"/>
+      <w:r>
+        <w:t>nhập</w:t>
+      </w:r>
+      <w:proofErr w:type="spellEnd"/>
+      <w:r>
+        <w:t xml:space="preserve"> </w:t>
+      </w:r>
+      <w:proofErr w:type="spellStart"/>
+      <w:r>
+        <w:t>vào</w:t>
+      </w:r>
+      <w:proofErr w:type="spellEnd"/>
+      <w:r>
+        <w:t xml:space="preserve"> </w:t>
+      </w:r>
+      <w:proofErr w:type="spellStart"/>
+      <w:r>
+        <w:t>sqlserver</w:t>
+      </w:r>
+      <w:proofErr w:type="spellEnd"/>
+      <w:r>
+        <w:t xml:space="preserve"> </w:t>
+      </w:r>
+      <w:proofErr w:type="spellStart"/>
+      <w:r>
+        <w:t>sư</w:t>
+      </w:r>
+      <w:proofErr w:type="spellEnd"/>
+      <w:r>
+        <w:t xml:space="preserve">̉ </w:t>
+      </w:r>
+      <w:proofErr w:type="spellStart"/>
+      <w:r>
+        <w:t>dụng</w:t>
+      </w:r>
+      <w:proofErr w:type="spellEnd"/>
+      <w:r>
+        <w:t xml:space="preserve"> </w:t>
+      </w:r>
+      <w:proofErr w:type="spellStart"/>
+      <w:r>
+        <w:t>sqlserver</w:t>
+      </w:r>
+      <w:proofErr w:type="spellEnd"/>
+      <w:r>
+        <w:t xml:space="preserve"> </w:t>
+      </w:r>
+      <w:proofErr w:type="spellStart"/>
+      <w:r>
+        <w:t>managemant</w:t>
+      </w:r>
+      <w:proofErr w:type="spellEnd"/>
+      <w:r>
+        <w:t xml:space="preserve"> studio</w:t>
       </w:r>
     </w:p>
     <w:p>
@@ -50,8 +145,69 @@
           <w:numId w:val="2"/>
         </w:numPr>
       </w:pPr>
-      <w:r>
-        <w:t>Sử dụng query thực hiện các yêu cầu sau:</w:t>
+      <w:proofErr w:type="spellStart"/>
+      <w:r>
+        <w:t>Sư</w:t>
+      </w:r>
+      <w:proofErr w:type="spellEnd"/>
+      <w:r>
+        <w:t xml:space="preserve">̉ </w:t>
+      </w:r>
+      <w:proofErr w:type="spellStart"/>
+      <w:r>
+        <w:t>dụng</w:t>
+      </w:r>
+      <w:proofErr w:type="spellEnd"/>
+      <w:r>
+        <w:t xml:space="preserve"> query </w:t>
+      </w:r>
+      <w:proofErr w:type="spellStart"/>
+      <w:r>
+        <w:t>thực</w:t>
+      </w:r>
+      <w:proofErr w:type="spellEnd"/>
+      <w:r>
+        <w:t xml:space="preserve"> </w:t>
+      </w:r>
+      <w:proofErr w:type="spellStart"/>
+      <w:r>
+        <w:t>hiện</w:t>
+      </w:r>
+      <w:proofErr w:type="spellEnd"/>
+      <w:r>
+        <w:t xml:space="preserve"> </w:t>
+      </w:r>
+      <w:proofErr w:type="spellStart"/>
+      <w:r>
+        <w:t>các</w:t>
+      </w:r>
+      <w:proofErr w:type="spellEnd"/>
+      <w:r>
+        <w:t xml:space="preserve"> </w:t>
+      </w:r>
+      <w:proofErr w:type="spellStart"/>
+      <w:r>
+        <w:t>yêu</w:t>
+      </w:r>
+      <w:proofErr w:type="spellEnd"/>
+      <w:r>
+        <w:t xml:space="preserve"> </w:t>
+      </w:r>
+      <w:proofErr w:type="spellStart"/>
+      <w:r>
+        <w:t>cầu</w:t>
+      </w:r>
+      <w:proofErr w:type="spellEnd"/>
+      <w:r>
+        <w:t xml:space="preserve"> </w:t>
+      </w:r>
+      <w:proofErr w:type="spellStart"/>
+      <w:r>
+        <w:t>sau</w:t>
+      </w:r>
+      <w:proofErr w:type="spellEnd"/>
+      <w:r>
+        <w:t>:</w:t>
       </w:r>
     </w:p>
     <w:p>
@@ -62,8 +218,37 @@
           <w:numId w:val="2"/>
         </w:numPr>
       </w:pPr>
-      <w:r>
-        <w:t>Tạo database db đặt tên là DB_NEWS</w:t>
+      <w:proofErr w:type="spellStart"/>
+      <w:r>
+        <w:t>Tạo</w:t>
+      </w:r>
+      <w:proofErr w:type="spellEnd"/>
+      <w:r>
+        <w:t xml:space="preserve"> database </w:t>
+      </w:r>
+      <w:proofErr w:type="spellStart"/>
+      <w:r>
+        <w:t>db</w:t>
+      </w:r>
+      <w:proofErr w:type="spellEnd"/>
+      <w:r>
+        <w:t xml:space="preserve"> </w:t>
+      </w:r>
+      <w:proofErr w:type="spellStart"/>
+      <w:r>
+        <w:t>đặt</w:t>
+      </w:r>
+      <w:proofErr w:type="spellEnd"/>
+      <w:r>
+        <w:t xml:space="preserve"> </w:t>
+      </w:r>
+      <w:proofErr w:type="spellStart"/>
+      <w:r>
+        <w:t>tên</w:t>
+      </w:r>
+      <w:proofErr w:type="spellEnd"/>
+      <w:r>
+        <w:t xml:space="preserve"> là DB_NEWS</w:t>
       </w:r>
     </w:p>
     <w:p>
@@ -74,8 +259,37 @@
           <w:numId w:val="2"/>
         </w:numPr>
       </w:pPr>
-      <w:r>
-        <w:t>Thiết lập kích thước min 5mb max 50mb</w:t>
+      <w:proofErr w:type="spellStart"/>
+      <w:r>
+        <w:t>Thiết</w:t>
+      </w:r>
+      <w:proofErr w:type="spellEnd"/>
+      <w:r>
+        <w:t xml:space="preserve"> </w:t>
+      </w:r>
+      <w:proofErr w:type="spellStart"/>
+      <w:r>
+        <w:t>lập</w:t>
+      </w:r>
+      <w:proofErr w:type="spellEnd"/>
+      <w:r>
+        <w:t xml:space="preserve"> </w:t>
+      </w:r>
+      <w:proofErr w:type="spellStart"/>
+      <w:r>
+        <w:t>kích</w:t>
+      </w:r>
+      <w:proofErr w:type="spellEnd"/>
+      <w:r>
+        <w:t xml:space="preserve"> </w:t>
+      </w:r>
+      <w:proofErr w:type="spellStart"/>
+      <w:r>
+        <w:t>thước</w:t>
+      </w:r>
+      <w:proofErr w:type="spellEnd"/>
+      <w:r>
+        <w:t xml:space="preserve"> min 5mb max 50mb</w:t>
       </w:r>
     </w:p>
     <w:p>
@@ -87,7 +301,71 @@
         </w:numPr>
       </w:pPr>
       <w:r>
-        <w:t>Database tự động tăng kích thước mỗi lần lên 5mb</w:t>
+        <w:t xml:space="preserve">Database </w:t>
+      </w:r>
+      <w:proofErr w:type="spellStart"/>
+      <w:r>
+        <w:t>tư</w:t>
+      </w:r>
+      <w:proofErr w:type="spellEnd"/>
+      <w:r>
+        <w:t xml:space="preserve">̣ </w:t>
+      </w:r>
+      <w:proofErr w:type="spellStart"/>
+      <w:r>
+        <w:t>động</w:t>
+      </w:r>
+      <w:proofErr w:type="spellEnd"/>
+      <w:r>
+        <w:t xml:space="preserve"> </w:t>
+      </w:r>
+      <w:proofErr w:type="spellStart"/>
+      <w:r>
+        <w:t>tăng</w:t>
+      </w:r>
+      <w:proofErr w:type="spellEnd"/>
+      <w:r>
+        <w:t xml:space="preserve"> </w:t>
+      </w:r>
+      <w:proofErr w:type="spellStart"/>
+      <w:r>
+        <w:t>kích</w:t>
+      </w:r>
+      <w:proofErr w:type="spellEnd"/>
+      <w:r>
+        <w:t xml:space="preserve"> </w:t>
+      </w:r>
+      <w:proofErr w:type="spellStart"/>
+      <w:r>
+        <w:t>thước</w:t>
+      </w:r>
+      <w:proofErr w:type="spellEnd"/>
+      <w:r>
+        <w:t xml:space="preserve"> </w:t>
+      </w:r>
+      <w:proofErr w:type="spellStart"/>
+      <w:r>
+        <w:t>mỗi</w:t>
+      </w:r>
+      <w:proofErr w:type="spellEnd"/>
+      <w:r>
+        <w:t xml:space="preserve"> </w:t>
+      </w:r>
+      <w:proofErr w:type="spellStart"/>
+      <w:r>
+        <w:t>lần</w:t>
+      </w:r>
+      <w:proofErr w:type="spellEnd"/>
+      <w:r>
+        <w:t xml:space="preserve"> </w:t>
+      </w:r>
+      <w:proofErr w:type="spellStart"/>
+      <w:r>
+        <w:t>lên</w:t>
+      </w:r>
+      <w:proofErr w:type="spellEnd"/>
+      <w:r>
+        <w:t xml:space="preserve"> 5mb</w:t>
       </w:r>
       <w:r>
         <w:tab/>
@@ -101,8 +379,77 @@
           <w:numId w:val="2"/>
         </w:numPr>
       </w:pPr>
-      <w:r>
-        <w:t>Tạo bảng Thanhvien(id (int , auto_increment), taikhoan vchar(255), matkhau varchar(255))</w:t>
+      <w:proofErr w:type="spellStart"/>
+      <w:r>
+        <w:t>Tạo</w:t>
+      </w:r>
+      <w:proofErr w:type="spellEnd"/>
+      <w:r>
+        <w:t xml:space="preserve"> </w:t>
+      </w:r>
+      <w:proofErr w:type="spellStart"/>
+      <w:r>
+        <w:t>bảng</w:t>
+      </w:r>
+      <w:proofErr w:type="spellEnd"/>
+      <w:r>
+        <w:t xml:space="preserve"> </w:t>
+      </w:r>
+      <w:proofErr w:type="spellStart"/>
+      <w:r>
+        <w:t>Thanhvien</w:t>
+      </w:r>
+      <w:proofErr w:type="spellEnd"/>
+      <w:r>
+        <w:t>(id (</w:t>
+      </w:r>
+      <w:proofErr w:type="spellStart"/>
+      <w:r>
+        <w:t>int</w:t>
+      </w:r>
+      <w:proofErr w:type="spellEnd"/>
+      <w:r>
+        <w:t xml:space="preserve"> , </w:t>
+      </w:r>
+      <w:proofErr w:type="spellStart"/>
+      <w:r>
+        <w:t>auto_increment</w:t>
+      </w:r>
+      <w:proofErr w:type="spellEnd"/>
+      <w:r>
+        <w:t xml:space="preserve">), </w:t>
+      </w:r>
+      <w:proofErr w:type="spellStart"/>
+      <w:r>
+        <w:t>taikhoan</w:t>
+      </w:r>
+      <w:proofErr w:type="spellEnd"/>
+      <w:r>
+        <w:t xml:space="preserve"> </w:t>
+      </w:r>
+      <w:proofErr w:type="spellStart"/>
+      <w:r>
+        <w:t>vchar</w:t>
+      </w:r>
+      <w:proofErr w:type="spellEnd"/>
+      <w:r>
+        <w:t xml:space="preserve">(255), </w:t>
+      </w:r>
+      <w:proofErr w:type="spellStart"/>
+      <w:r>
+        <w:t>matkhau</w:t>
+      </w:r>
+      <w:proofErr w:type="spellEnd"/>
+      <w:r>
+        <w:t xml:space="preserve"> </w:t>
+      </w:r>
+      <w:proofErr w:type="spellStart"/>
+      <w:r>
+        <w:t>varchar</w:t>
+      </w:r>
+      <w:proofErr w:type="spellEnd"/>
+      <w:r>
+        <w:t>(255))</w:t>
       </w:r>
     </w:p>
     <w:p>
@@ -113,8 +460,61 @@
           <w:numId w:val="2"/>
         </w:numPr>
       </w:pPr>
-      <w:r>
-        <w:t>Tạo bảng Dm_baiviet(id (int, auto_increment), ten_dm varchar(255))</w:t>
+      <w:proofErr w:type="spellStart"/>
+      <w:r>
+        <w:t>Tạo</w:t>
+      </w:r>
+      <w:proofErr w:type="spellEnd"/>
+      <w:r>
+        <w:t xml:space="preserve"> </w:t>
+      </w:r>
+      <w:proofErr w:type="spellStart"/>
+      <w:r>
+        <w:t>bảng</w:t>
+      </w:r>
+      <w:proofErr w:type="spellEnd"/>
+      <w:r>
+        <w:t xml:space="preserve"> </w:t>
+      </w:r>
+      <w:proofErr w:type="spellStart"/>
+      <w:r>
+        <w:t>Dm_baiviet</w:t>
+      </w:r>
+      <w:proofErr w:type="spellEnd"/>
+      <w:r>
+        <w:t>(id (</w:t>
+      </w:r>
+      <w:proofErr w:type="spellStart"/>
+      <w:r>
+        <w:t>int</w:t>
+      </w:r>
+      <w:proofErr w:type="spellEnd"/>
+      <w:r>
+        <w:t xml:space="preserve">, </w:t>
+      </w:r>
+      <w:proofErr w:type="spellStart"/>
+      <w:r>
+        <w:t>auto_increment</w:t>
+      </w:r>
+      <w:proofErr w:type="spellEnd"/>
+      <w:r>
+        <w:t xml:space="preserve">), </w:t>
+      </w:r>
+      <w:proofErr w:type="spellStart"/>
+      <w:r>
+        <w:t>ten_dm</w:t>
+      </w:r>
+      <w:proofErr w:type="spellEnd"/>
+      <w:r>
+        <w:t xml:space="preserve"> </w:t>
+      </w:r>
+      <w:proofErr w:type="spellStart"/>
+      <w:r>
+        <w:t>varchar</w:t>
+      </w:r>
+      <w:proofErr w:type="spellEnd"/>
+      <w:r>
+        <w:t>(255))</w:t>
       </w:r>
     </w:p>
     <w:p>
@@ -125,8 +525,93 @@
           <w:numId w:val="2"/>
         </w:numPr>
       </w:pPr>
-      <w:r>
-        <w:t>Tạo bảng Baiviet( id (int, aut_increment), tieude vchar(255), noidung(text), hinhanh(text), id_dm(int)</w:t>
+      <w:proofErr w:type="spellStart"/>
+      <w:r>
+        <w:t>Tạo</w:t>
+      </w:r>
+      <w:proofErr w:type="spellEnd"/>
+      <w:r>
+        <w:t xml:space="preserve"> </w:t>
+      </w:r>
+      <w:proofErr w:type="spellStart"/>
+      <w:r>
+        <w:t>bảng</w:t>
+      </w:r>
+      <w:proofErr w:type="spellEnd"/>
+      <w:r>
+        <w:t xml:space="preserve"> </w:t>
+      </w:r>
+      <w:proofErr w:type="spellStart"/>
+      <w:r>
+        <w:t>Baiviet</w:t>
+      </w:r>
+      <w:proofErr w:type="spellEnd"/>
+      <w:r>
+        <w:t>( id (</w:t>
+      </w:r>
+      <w:proofErr w:type="spellStart"/>
+      <w:r>
+        <w:t>int</w:t>
+      </w:r>
+      <w:proofErr w:type="spellEnd"/>
+      <w:r>
+        <w:t xml:space="preserve">, </w:t>
+      </w:r>
+      <w:proofErr w:type="spellStart"/>
+      <w:r>
+        <w:t>aut_increment</w:t>
+      </w:r>
+      <w:proofErr w:type="spellEnd"/>
+      <w:r>
+        <w:t xml:space="preserve">), </w:t>
+      </w:r>
+      <w:proofErr w:type="spellStart"/>
+      <w:r>
+        <w:t>tieude</w:t>
+      </w:r>
+      <w:proofErr w:type="spellEnd"/>
+      <w:r>
+        <w:t xml:space="preserve"> </w:t>
+      </w:r>
+      <w:proofErr w:type="spellStart"/>
+      <w:r>
+        <w:t>vchar</w:t>
+      </w:r>
+      <w:proofErr w:type="spellEnd"/>
+      <w:r>
+        <w:t xml:space="preserve">(255), </w:t>
+      </w:r>
+      <w:proofErr w:type="spellStart"/>
+      <w:r>
+        <w:t>noidung</w:t>
+      </w:r>
+      <w:proofErr w:type="spellEnd"/>
+      <w:r>
+        <w:t xml:space="preserve">(text), </w:t>
+      </w:r>
+      <w:proofErr w:type="spellStart"/>
+      <w:r>
+        <w:t>hinhanh</w:t>
+      </w:r>
+      <w:proofErr w:type="spellEnd"/>
+      <w:r>
+        <w:t xml:space="preserve">(text), </w:t>
+      </w:r>
+      <w:proofErr w:type="spellStart"/>
+      <w:r>
+        <w:t>id_dm</w:t>
+      </w:r>
+      <w:proofErr w:type="spellEnd"/>
+      <w:r>
+        <w:t>(</w:t>
+      </w:r>
+      <w:proofErr w:type="spellStart"/>
+      <w:r>
+        <w:t>int</w:t>
+      </w:r>
+      <w:proofErr w:type="spellEnd"/>
+      <w:r>
+        <w:t>)</w:t>
       </w:r>
     </w:p>
     <w:p>
@@ -137,22 +622,107 @@
           <w:numId w:val="2"/>
         </w:numPr>
       </w:pPr>
-      <w:r>
-        <w:t>Các bảng có trường id là primary key, thiết lập khóa chính, khóa ngoại cho các bảng</w:t>
-      </w:r>
+      <w:proofErr w:type="spellStart"/>
+      <w:r>
+        <w:t>Các</w:t>
+      </w:r>
+      <w:proofErr w:type="spellEnd"/>
+      <w:r>
+        <w:t xml:space="preserve"> </w:t>
+      </w:r>
+      <w:proofErr w:type="spellStart"/>
+      <w:r>
+        <w:t>bảng</w:t>
+      </w:r>
+      <w:proofErr w:type="spellEnd"/>
+      <w:r>
+        <w:t xml:space="preserve"> có </w:t>
+      </w:r>
+      <w:proofErr w:type="spellStart"/>
+      <w:r>
+        <w:t>trường</w:t>
+      </w:r>
+      <w:proofErr w:type="spellEnd"/>
+      <w:r>
+        <w:t xml:space="preserve"> id là primary key, </w:t>
+      </w:r>
+      <w:proofErr w:type="spellStart"/>
+      <w:r>
+        <w:t>thiết</w:t>
+      </w:r>
+      <w:proofErr w:type="spellEnd"/>
+      <w:r>
+        <w:t xml:space="preserve"> </w:t>
+      </w:r>
+      <w:proofErr w:type="spellStart"/>
+      <w:r>
+        <w:t>lập</w:t>
+      </w:r>
+      <w:proofErr w:type="spellEnd"/>
+      <w:r>
+        <w:t xml:space="preserve"> </w:t>
+      </w:r>
+      <w:proofErr w:type="spellStart"/>
+      <w:r>
+        <w:t>khóa</w:t>
+      </w:r>
+      <w:proofErr w:type="spellEnd"/>
+      <w:r>
+        <w:t xml:space="preserve"> </w:t>
+      </w:r>
+      <w:proofErr w:type="spellStart"/>
+      <w:r>
+        <w:t>chính</w:t>
+      </w:r>
+      <w:proofErr w:type="spellEnd"/>
+      <w:r>
+        <w:t xml:space="preserve">, </w:t>
+      </w:r>
+      <w:proofErr w:type="spellStart"/>
+      <w:r>
+        <w:t>khóa</w:t>
+      </w:r>
+      <w:proofErr w:type="spellEnd"/>
+      <w:r>
+        <w:t xml:space="preserve"> </w:t>
+      </w:r>
+      <w:proofErr w:type="spellStart"/>
+      <w:r>
+        <w:t>ngoại</w:t>
+      </w:r>
+      <w:proofErr w:type="spellEnd"/>
+      <w:r>
+        <w:t xml:space="preserve"> </w:t>
+      </w:r>
+      <w:proofErr w:type="spellStart"/>
+      <w:r>
+        <w:t>cho</w:t>
+      </w:r>
+      <w:proofErr w:type="spellEnd"/>
+      <w:r>
+        <w:t xml:space="preserve"> </w:t>
+      </w:r>
+      <w:proofErr w:type="spellStart"/>
+      <w:r>
+        <w:t>các</w:t>
+      </w:r>
+      <w:proofErr w:type="spellEnd"/>
+      <w:r>
+        <w:t xml:space="preserve"> </w:t>
+      </w:r>
+      <w:proofErr w:type="spellStart"/>
+      <w:r>
+        <w:t>bảng</w:t>
+      </w:r>
+      <w:proofErr w:type="spellEnd"/>
     </w:p>
     <w:p>
       <w:pPr>
         <w:ind w:left="720"/>
       </w:pPr>
       <w:r>
-        <w:t>Update</w:t>
-      </w:r>
-      <w:r>
-        <w:t xml:space="preserve"> (4/8)</w:t>
-      </w:r>
-      <w:bookmarkStart w:id="0" w:name="_GoBack"/>
-      <w:bookmarkEnd w:id="0"/>
+        <w:t>Update (4/8)</w:t>
+      </w:r>
     </w:p>
     <w:p>
       <w:pPr>
@@ -162,8 +732,85 @@
           <w:numId w:val="2"/>
         </w:numPr>
       </w:pPr>
-      <w:r>
-        <w:t>Sử dụng csdl đã tạo, thực hiện các yêu cầu:</w:t>
+      <w:proofErr w:type="spellStart"/>
+      <w:r>
+        <w:t>Sư</w:t>
+      </w:r>
+      <w:proofErr w:type="spellEnd"/>
+      <w:r>
+        <w:t xml:space="preserve">̉ </w:t>
+      </w:r>
+      <w:proofErr w:type="spellStart"/>
+      <w:r>
+        <w:t>dụng</w:t>
+      </w:r>
+      <w:proofErr w:type="spellEnd"/>
+      <w:r>
+        <w:t xml:space="preserve"> </w:t>
+      </w:r>
+      <w:proofErr w:type="spellStart"/>
+      <w:r>
+        <w:t>csdl</w:t>
+      </w:r>
+      <w:proofErr w:type="spellEnd"/>
+      <w:r>
+        <w:t xml:space="preserve"> </w:t>
+      </w:r>
+      <w:proofErr w:type="spellStart"/>
+      <w:r>
+        <w:t>đa</w:t>
+      </w:r>
+      <w:proofErr w:type="spellEnd"/>
+      <w:r>
+        <w:t xml:space="preserve">̃ </w:t>
+      </w:r>
+      <w:proofErr w:type="spellStart"/>
+      <w:r>
+        <w:t>tạo</w:t>
+      </w:r>
+      <w:proofErr w:type="spellEnd"/>
+      <w:r>
+        <w:t xml:space="preserve">, </w:t>
+      </w:r>
+      <w:proofErr w:type="spellStart"/>
+      <w:r>
+        <w:t>thực</w:t>
+      </w:r>
+      <w:proofErr w:type="spellEnd"/>
+      <w:r>
+        <w:t xml:space="preserve"> </w:t>
+      </w:r>
+      <w:proofErr w:type="spellStart"/>
+      <w:r>
+        <w:t>hiện</w:t>
+      </w:r>
+      <w:proofErr w:type="spellEnd"/>
+      <w:r>
+        <w:t xml:space="preserve"> </w:t>
+      </w:r>
+      <w:proofErr w:type="spellStart"/>
+      <w:r>
+        <w:t>các</w:t>
+      </w:r>
+      <w:proofErr w:type="spellEnd"/>
+      <w:r>
+        <w:t xml:space="preserve"> </w:t>
+      </w:r>
+      <w:proofErr w:type="spellStart"/>
+      <w:r>
+        <w:t>yêu</w:t>
+      </w:r>
+      <w:proofErr w:type="spellEnd"/>
+      <w:r>
+        <w:t xml:space="preserve"> </w:t>
+      </w:r>
+      <w:proofErr w:type="spellStart"/>
+      <w:r>
+        <w:t>cầu</w:t>
+      </w:r>
+      <w:proofErr w:type="spellEnd"/>
+      <w:r>
+        <w:t>:</w:t>
       </w:r>
     </w:p>
     <w:p>
@@ -175,8 +822,77 @@
         </w:numPr>
       </w:pPr>
       <w:r>
-        <w:t>Insert dữ liệu cho các bảng, mỗi bản 30 record dữ liệu</w:t>
-      </w:r>
+        <w:t xml:space="preserve">Insert </w:t>
+      </w:r>
+      <w:proofErr w:type="spellStart"/>
+      <w:r>
+        <w:t>dư</w:t>
+      </w:r>
+      <w:proofErr w:type="spellEnd"/>
+      <w:r>
+        <w:t xml:space="preserve">̃ </w:t>
+      </w:r>
+      <w:proofErr w:type="spellStart"/>
+      <w:r>
+        <w:t>liệu</w:t>
+      </w:r>
+      <w:proofErr w:type="spellEnd"/>
+      <w:r>
+        <w:t xml:space="preserve"> </w:t>
+      </w:r>
+      <w:proofErr w:type="spellStart"/>
+      <w:r>
+        <w:t>cho</w:t>
+      </w:r>
+      <w:proofErr w:type="spellEnd"/>
+      <w:r>
+        <w:t xml:space="preserve"> </w:t>
+      </w:r>
+      <w:proofErr w:type="spellStart"/>
+      <w:r>
+        <w:t>các</w:t>
+      </w:r>
+      <w:proofErr w:type="spellEnd"/>
+      <w:r>
+        <w:t xml:space="preserve"> </w:t>
+      </w:r>
+      <w:proofErr w:type="spellStart"/>
+      <w:r>
+        <w:t>bảng</w:t>
+      </w:r>
+      <w:proofErr w:type="spellEnd"/>
+      <w:r>
+        <w:t xml:space="preserve">, </w:t>
+      </w:r>
+      <w:proofErr w:type="spellStart"/>
+      <w:r>
+        <w:t>mỗi</w:t>
+      </w:r>
+      <w:proofErr w:type="spellEnd"/>
+      <w:r>
+        <w:t xml:space="preserve"> </w:t>
+      </w:r>
+      <w:proofErr w:type="spellStart"/>
+      <w:r>
+        <w:t>bản</w:t>
+      </w:r>
+      <w:proofErr w:type="spellEnd"/>
+      <w:r>
+        <w:t xml:space="preserve"> 30 record </w:t>
+      </w:r>
+      <w:proofErr w:type="spellStart"/>
+      <w:r>
+        <w:t>dư</w:t>
+      </w:r>
+      <w:proofErr w:type="spellEnd"/>
+      <w:r>
+        <w:t xml:space="preserve">̃ </w:t>
+      </w:r>
+      <w:proofErr w:type="spellStart"/>
+      <w:r>
+        <w:t>liệu</w:t>
+      </w:r>
+      <w:proofErr w:type="spellEnd"/>
     </w:p>
     <w:p>
       <w:pPr>
@@ -186,8 +902,53 @@
           <w:numId w:val="2"/>
         </w:numPr>
       </w:pPr>
-      <w:r>
-        <w:t>Đổi tên bảng Thanhvien thành bảng User</w:t>
+      <w:proofErr w:type="spellStart"/>
+      <w:r>
+        <w:t>Đổi</w:t>
+      </w:r>
+      <w:proofErr w:type="spellEnd"/>
+      <w:r>
+        <w:t xml:space="preserve"> </w:t>
+      </w:r>
+      <w:proofErr w:type="spellStart"/>
+      <w:r>
+        <w:t>tên</w:t>
+      </w:r>
+      <w:proofErr w:type="spellEnd"/>
+      <w:r>
+        <w:t xml:space="preserve"> </w:t>
+      </w:r>
+      <w:proofErr w:type="spellStart"/>
+      <w:r>
+        <w:t>bảng</w:t>
+      </w:r>
+      <w:proofErr w:type="spellEnd"/>
+      <w:r>
+        <w:t xml:space="preserve"> </w:t>
+      </w:r>
+      <w:proofErr w:type="spellStart"/>
+      <w:r>
+        <w:t>Thanhvien</w:t>
+      </w:r>
+      <w:proofErr w:type="spellEnd"/>
+      <w:r>
+        <w:t xml:space="preserve"> </w:t>
+      </w:r>
+      <w:proofErr w:type="spellStart"/>
+      <w:r>
+        <w:t>thành</w:t>
+      </w:r>
+      <w:proofErr w:type="spellEnd"/>
+      <w:r>
+        <w:t xml:space="preserve"> </w:t>
+      </w:r>
+      <w:proofErr w:type="spellStart"/>
+      <w:r>
+        <w:t>bảng</w:t>
+      </w:r>
+      <w:proofErr w:type="spellEnd"/>
+      <w:r>
+        <w:t xml:space="preserve"> User</w:t>
       </w:r>
     </w:p>
     <w:p>
@@ -198,14 +959,51 @@
           <w:numId w:val="2"/>
         </w:numPr>
       </w:pPr>
-      <w:r>
-        <w:t xml:space="preserve">Chèn thêm cột </w:t>
+      <w:proofErr w:type="spellStart"/>
+      <w:r>
+        <w:t>Chèn</w:t>
+      </w:r>
+      <w:proofErr w:type="spellEnd"/>
+      <w:r>
+        <w:t xml:space="preserve"> </w:t>
+      </w:r>
+      <w:proofErr w:type="spellStart"/>
+      <w:r>
+        <w:t>thêm</w:t>
+      </w:r>
+      <w:proofErr w:type="spellEnd"/>
+      <w:r>
+        <w:t xml:space="preserve"> </w:t>
+      </w:r>
+      <w:proofErr w:type="spellStart"/>
+      <w:r>
+        <w:t>cột</w:t>
+      </w:r>
+      <w:proofErr w:type="spellEnd"/>
+      <w:r>
+        <w:t xml:space="preserve"> </w:t>
       </w:r>
       <w:r>
         <w:t>gender</w:t>
       </w:r>
       <w:r>
-        <w:t>, email, phone, birthday, country cho bảng User</w:t>
+        <w:t xml:space="preserve">, email, phone, birthday, country </w:t>
+      </w:r>
+      <w:proofErr w:type="spellStart"/>
+      <w:r>
+        <w:t>cho</w:t>
+      </w:r>
+      <w:proofErr w:type="spellEnd"/>
+      <w:r>
+        <w:t xml:space="preserve"> </w:t>
+      </w:r>
+      <w:proofErr w:type="spellStart"/>
+      <w:r>
+        <w:t>bảng</w:t>
+      </w:r>
+      <w:proofErr w:type="spellEnd"/>
+      <w:r>
+        <w:t xml:space="preserve"> User</w:t>
       </w:r>
     </w:p>
     <w:p>
@@ -216,9 +1014,67 @@
           <w:numId w:val="2"/>
         </w:numPr>
       </w:pPr>
-      <w:r>
-        <w:t>Thêm dữ liệu cho các cột mới tạo</w:t>
-      </w:r>
+      <w:proofErr w:type="spellStart"/>
+      <w:r>
+        <w:t>Thêm</w:t>
+      </w:r>
+      <w:proofErr w:type="spellEnd"/>
+      <w:r>
+        <w:t xml:space="preserve"> </w:t>
+      </w:r>
+      <w:proofErr w:type="spellStart"/>
+      <w:r>
+        <w:t>dư</w:t>
+      </w:r>
+      <w:proofErr w:type="spellEnd"/>
+      <w:r>
+        <w:t xml:space="preserve">̃ </w:t>
+      </w:r>
+      <w:proofErr w:type="spellStart"/>
+      <w:r>
+        <w:t>liệu</w:t>
+      </w:r>
+      <w:proofErr w:type="spellEnd"/>
+      <w:r>
+        <w:t xml:space="preserve"> </w:t>
+      </w:r>
+      <w:proofErr w:type="spellStart"/>
+      <w:r>
+        <w:t>cho</w:t>
+      </w:r>
+      <w:proofErr w:type="spellEnd"/>
+      <w:r>
+        <w:t xml:space="preserve"> </w:t>
+      </w:r>
+      <w:proofErr w:type="spellStart"/>
+      <w:r>
+        <w:t>các</w:t>
+      </w:r>
+      <w:proofErr w:type="spellEnd"/>
+      <w:r>
+        <w:t xml:space="preserve"> </w:t>
+      </w:r>
+      <w:proofErr w:type="spellStart"/>
+      <w:r>
+        <w:t>cột</w:t>
+      </w:r>
+      <w:proofErr w:type="spellEnd"/>
+      <w:r>
+        <w:t xml:space="preserve"> </w:t>
+      </w:r>
+      <w:proofErr w:type="spellStart"/>
+      <w:r>
+        <w:t>mới</w:t>
+      </w:r>
+      <w:proofErr w:type="spellEnd"/>
+      <w:r>
+        <w:t xml:space="preserve"> </w:t>
+      </w:r>
+      <w:proofErr w:type="spellStart"/>
+      <w:r>
+        <w:t>tạo</w:t>
+      </w:r>
+      <w:proofErr w:type="spellEnd"/>
     </w:p>
     <w:p>
       <w:pPr>
@@ -228,8 +1084,125 @@
           <w:numId w:val="2"/>
         </w:numPr>
       </w:pPr>
-      <w:r>
-        <w:t>Tìm danh mục Thể Thao trong bảng danh mục và xóa bỏ danh mục đó</w:t>
+      <w:proofErr w:type="spellStart"/>
+      <w:r>
+        <w:t>Tìm</w:t>
+      </w:r>
+      <w:proofErr w:type="spellEnd"/>
+      <w:r>
+        <w:t xml:space="preserve"> </w:t>
+      </w:r>
+      <w:proofErr w:type="spellStart"/>
+      <w:r>
+        <w:t>danh</w:t>
+      </w:r>
+      <w:proofErr w:type="spellEnd"/>
+      <w:r>
+        <w:t xml:space="preserve"> </w:t>
+      </w:r>
+      <w:proofErr w:type="spellStart"/>
+      <w:r>
+        <w:t>mục</w:t>
+      </w:r>
+      <w:proofErr w:type="spellEnd"/>
+      <w:r>
+        <w:t xml:space="preserve"> </w:t>
+      </w:r>
+      <w:proofErr w:type="spellStart"/>
+      <w:r>
+        <w:t>Thê</w:t>
+      </w:r>
+      <w:proofErr w:type="spellEnd"/>
+      <w:r>
+        <w:t xml:space="preserve">̉ </w:t>
+      </w:r>
+      <w:proofErr w:type="spellStart"/>
+      <w:r>
+        <w:t>Thao</w:t>
+      </w:r>
+      <w:proofErr w:type="spellEnd"/>
+      <w:r>
+        <w:t xml:space="preserve"> </w:t>
+      </w:r>
+      <w:proofErr w:type="spellStart"/>
+      <w:r>
+        <w:t>trong</w:t>
+      </w:r>
+      <w:proofErr w:type="spellEnd"/>
+      <w:r>
+        <w:t xml:space="preserve"> </w:t>
+      </w:r>
+      <w:proofErr w:type="spellStart"/>
+      <w:r>
+        <w:t>bảng</w:t>
+      </w:r>
+      <w:proofErr w:type="spellEnd"/>
+      <w:r>
+        <w:t xml:space="preserve"> </w:t>
+      </w:r>
+      <w:proofErr w:type="spellStart"/>
+      <w:r>
+        <w:t>danh</w:t>
+      </w:r>
+      <w:proofErr w:type="spellEnd"/>
+      <w:r>
+        <w:t xml:space="preserve"> </w:t>
+      </w:r>
+      <w:proofErr w:type="spellStart"/>
+      <w:r>
+        <w:t>mục</w:t>
+      </w:r>
+      <w:proofErr w:type="spellEnd"/>
+      <w:r>
+        <w:t xml:space="preserve"> </w:t>
+      </w:r>
+      <w:proofErr w:type="spellStart"/>
+      <w:r>
+        <w:t>va</w:t>
+      </w:r>
+      <w:proofErr w:type="spellEnd"/>
+      <w:r>
+        <w:t xml:space="preserve">̀ </w:t>
+      </w:r>
+      <w:proofErr w:type="spellStart"/>
+      <w:r>
+        <w:t>xóa</w:t>
+      </w:r>
+      <w:proofErr w:type="spellEnd"/>
+      <w:r>
+        <w:t xml:space="preserve"> </w:t>
+      </w:r>
+      <w:proofErr w:type="spellStart"/>
+      <w:r>
+        <w:t>bo</w:t>
+      </w:r>
+      <w:proofErr w:type="spellEnd"/>
+      <w:r>
+        <w:t xml:space="preserve">̉ </w:t>
+      </w:r>
+      <w:proofErr w:type="spellStart"/>
+      <w:r>
+        <w:t>danh</w:t>
+      </w:r>
+      <w:proofErr w:type="spellEnd"/>
+      <w:r>
+        <w:t xml:space="preserve"> </w:t>
+      </w:r>
+      <w:proofErr w:type="spellStart"/>
+      <w:r>
+        <w:t>mục</w:t>
+      </w:r>
+      <w:proofErr w:type="spellEnd"/>
+      <w:r>
+        <w:t xml:space="preserve"> </w:t>
+      </w:r>
+      <w:proofErr w:type="spellStart"/>
+      <w:r>
+        <w:t>đo</w:t>
+      </w:r>
+      <w:proofErr w:type="spellEnd"/>
+      <w:r>
+        <w:t>́</w:t>
       </w:r>
     </w:p>
     <w:p>
@@ -238,7 +1211,86 @@
         <w:ind w:left="1440"/>
       </w:pPr>
     </w:p>
-    <w:p/>
+    <w:p>
+      <w:pPr>
+        <w:pStyle w:val="ListParagraph"/>
+        <w:numPr>
+          <w:ilvl w:val="0"/>
+          <w:numId w:val="2"/>
+        </w:numPr>
+      </w:pPr>
+      <w:r>
+        <w:t>Update EX</w:t>
+      </w:r>
+    </w:p>
+    <w:p>
+      <w:pPr>
+        <w:pStyle w:val="ListParagraph"/>
+        <w:numPr>
+          <w:ilvl w:val="1"/>
+          <w:numId w:val="2"/>
+        </w:numPr>
+      </w:pPr>
+      <w:proofErr w:type="spellStart"/>
+      <w:r>
+        <w:t>Thực</w:t>
+      </w:r>
+      <w:proofErr w:type="spellEnd"/>
+      <w:r>
+        <w:t xml:space="preserve"> </w:t>
+      </w:r>
+      <w:proofErr w:type="spellStart"/>
+      <w:r>
+        <w:t>hiện</w:t>
+      </w:r>
+      <w:proofErr w:type="spellEnd"/>
+      <w:r>
+        <w:t xml:space="preserve"> </w:t>
+      </w:r>
+      <w:proofErr w:type="spellStart"/>
+      <w:r>
+        <w:t>truy</w:t>
+      </w:r>
+      <w:proofErr w:type="spellEnd"/>
+      <w:r>
+        <w:t xml:space="preserve"> </w:t>
+      </w:r>
+      <w:proofErr w:type="spellStart"/>
+      <w:r>
+        <w:t>vấn</w:t>
+      </w:r>
+      <w:proofErr w:type="spellEnd"/>
+      <w:r>
+        <w:t xml:space="preserve"> </w:t>
+      </w:r>
+      <w:proofErr w:type="spellStart"/>
+      <w:r>
+        <w:t>trong</w:t>
+      </w:r>
+      <w:proofErr w:type="spellEnd"/>
+      <w:r>
+        <w:t xml:space="preserve"> </w:t>
+      </w:r>
+      <w:proofErr w:type="spellStart"/>
+      <w:r>
+        <w:t>sql</w:t>
+      </w:r>
+      <w:proofErr w:type="spellEnd"/>
+      <w:r>
+        <w:t xml:space="preserve"> server</w:t>
+      </w:r>
+    </w:p>
+    <w:p>
+      <w:pPr>
+        <w:pStyle w:val="ListParagraph"/>
+        <w:numPr>
+          <w:ilvl w:val="1"/>
+          <w:numId w:val="2"/>
+        </w:numPr>
+      </w:pPr>
+      <w:bookmarkStart w:id="0" w:name="_GoBack"/>
+      <w:bookmarkEnd w:id="0"/>
+    </w:p>
     <w:sectPr>
       <w:pgSz w:w="12240" w:h="15840"/>
       <w:pgMar w:top="1440" w:right="1440" w:bottom="1440" w:left="1440" w:header="720" w:footer="720" w:gutter="0"/>

</xml_diff>